<commit_message>
Delirium Prediction using Machine Learning Models on Preoperative Electronic Health Records Data
</commit_message>
<xml_diff>
--- a/Bibliografia /RevistasCientificas_Q1/Delirium Prediction using Machine Learning Models on Preoperative Electronic Health Records Data/Delirium Prediction using Machine Learning Models on Preoperative Electronic Health Records Data.docx
+++ b/Bibliografia /RevistasCientificas_Q1/Delirium Prediction using Machine Learning Models on Preoperative Electronic Health Records Data/Delirium Prediction using Machine Learning Models on Preoperative Electronic Health Records Data.docx
@@ -24,27 +24,7 @@
           <w:sz w:val="27"/>
           <w:szCs w:val="27"/>
         </w:rPr>
-        <w:t>Delirium Prediction using Machine Learning Models on Preoperative Electronic</w:t>
-      </w:r>
-      <w:r>
-        <w:rPr>
-          <w:rFonts w:ascii="Times New Roman" w:hAnsi="Times New Roman" w:cs="Times New Roman"/>
-          <w:b/>
-          <w:bCs/>
-          <w:sz w:val="27"/>
-          <w:szCs w:val="27"/>
-        </w:rPr>
-        <w:t xml:space="preserve"> </w:t>
-      </w:r>
-      <w:r>
-        <w:rPr>
-          <w:rFonts w:ascii="Times New Roman" w:hAnsi="Times New Roman" w:cs="Times New Roman"/>
-          <w:b/>
-          <w:bCs/>
-          <w:sz w:val="27"/>
-          <w:szCs w:val="27"/>
-        </w:rPr>
-        <w:t>Health Records Data</w:t>
+        <w:t>Delirium Prediction using Machine Learning Models on Preoperative Electronic Health Records Data</w:t>
       </w:r>
     </w:p>
     <w:p>
@@ -330,28 +310,73 @@
           <w:szCs w:val="22"/>
           <w:lang w:val="pt-BR"/>
         </w:rPr>
-        <w:t xml:space="preserve">Os Registos de Saúde Electrónicos (EHR) são principalmente concebido para registar pacientes relevantes informação durante a sua estadia no hospital para fins administrativos. Além disso, fornecem um fonte de dados médica eficiente e barata investigação, tal como a previsão dos resultados dos pacientes. Neste estudo, utilizámos a saúde electrónica pré-operatória Registos para prever o delírio pós-operatório. Nós comparou o desempenho da aprendizagem de sete máquinas modelos sobre a previsão do delírio: modelos lineares, modelos de aditivos generalizados, florestas aleatórias, apoio máquina vectorial, redes neuronais, e extrema aumento do gradiente. Entre os modelos avaliados neste estudo, florestas aleatórias e modelo de aditivo generalizado superou os outros modelos em termos do total métricas de desempenho para a previsão de delírios, particularmente no que diz respeito à sensibilidade. Descobrimos que idade, abuso de álcool ou drogas, estatuto </w:t>
-      </w:r>
-      <w:proofErr w:type="spellStart"/>
-      <w:r>
+        <w:t>Os Registos de Saúde Electrónicos (EHR) são concebidos principalmente para registar informações relevantes sobre os pacientes durante a sua estadia no hospital para fins administrativos. Além disso, proporcionam uma fonte de dados eficiente e acessível para a investigação médica, tal como a previsão dos resultados dos pacientes. Neste estudo, utilizámos os Registos de Saúde Electrónicos pré-operatórios para prever o delírio pós-operatório. Comparámos o desempenho de sete modelos de aprendizagem de máquinas na previsão de delírios: modelos lineares, modelos de aditivos generalizados, florestas aleatórias, máquina vectorial de suporte, redes neuronais, e aumento do gradiente extremo. Entre os modelos avaliados neste estudo, as florestas aleatórias e o modelo aditivo generalizado superaram os outros modelos em termos da métrica de desempenho global para a previsão do delírio, particularmente no que diz respeito à sensibilidade. Verificámos que a idade, o abuso de álcool ou drogas, o estatuto socioeconómico, a questão médica subjacente, a gravidade do problema médico, e o cirurgião assistente podem afetar o risco de delírio.</w:t>
+      </w:r>
+    </w:p>
+    <w:p>
+      <w:pPr>
+        <w:autoSpaceDE w:val="0"/>
+        <w:autoSpaceDN w:val="0"/>
+        <w:adjustRightInd w:val="0"/>
+        <w:jc w:val="both"/>
         <w:rPr>
           <w:rFonts w:ascii="Times New Roman" w:hAnsi="Times New Roman" w:cs="Times New Roman"/>
           <w:sz w:val="22"/>
           <w:szCs w:val="22"/>
           <w:lang w:val="pt-BR"/>
         </w:rPr>
-        <w:t>sócio-económico</w:t>
-      </w:r>
-      <w:proofErr w:type="spellEnd"/>
-      <w:r>
+      </w:pPr>
+    </w:p>
+    <w:p>
+      <w:pPr>
+        <w:autoSpaceDE w:val="0"/>
+        <w:autoSpaceDN w:val="0"/>
+        <w:adjustRightInd w:val="0"/>
+        <w:jc w:val="both"/>
+        <w:rPr>
+          <w:rFonts w:ascii="Times New Roman" w:hAnsi="Times New Roman" w:cs="Times New Roman"/>
+          <w:b/>
+          <w:bCs/>
+          <w:lang w:val="pt-BR"/>
+        </w:rPr>
+      </w:pPr>
+    </w:p>
+    <w:p>
+      <w:pPr>
+        <w:autoSpaceDE w:val="0"/>
+        <w:autoSpaceDN w:val="0"/>
+        <w:adjustRightInd w:val="0"/>
+        <w:jc w:val="both"/>
+        <w:rPr>
+          <w:rFonts w:ascii="Times New Roman" w:hAnsi="Times New Roman" w:cs="Times New Roman"/>
+          <w:b/>
+          <w:bCs/>
+          <w:lang w:val="pt-BR"/>
+        </w:rPr>
+      </w:pPr>
+      <w:r>
+        <w:rPr>
+          <w:rFonts w:ascii="Times New Roman" w:hAnsi="Times New Roman" w:cs="Times New Roman"/>
+          <w:b/>
+          <w:bCs/>
+          <w:lang w:val="pt-BR"/>
+        </w:rPr>
+        <w:t xml:space="preserve">Introdução: </w:t>
+      </w:r>
+    </w:p>
+    <w:p>
+      <w:pPr>
+        <w:autoSpaceDE w:val="0"/>
+        <w:autoSpaceDN w:val="0"/>
+        <w:adjustRightInd w:val="0"/>
+        <w:jc w:val="both"/>
         <w:rPr>
           <w:rFonts w:ascii="Times New Roman" w:hAnsi="Times New Roman" w:cs="Times New Roman"/>
           <w:sz w:val="22"/>
           <w:szCs w:val="22"/>
           <w:lang w:val="pt-BR"/>
         </w:rPr>
-        <w:t>, questão médica subjacente, gravidade do problema médico, e o cirurgião assistente pode afetar o risco de delírio.</w:t>
-      </w:r>
+      </w:pPr>
     </w:p>
     <w:p>
       <w:pPr>
@@ -366,71 +391,26 @@
           <w:lang w:val="pt-BR"/>
         </w:rPr>
       </w:pPr>
-    </w:p>
-    <w:p>
-      <w:pPr>
-        <w:autoSpaceDE w:val="0"/>
-        <w:autoSpaceDN w:val="0"/>
-        <w:adjustRightInd w:val="0"/>
-        <w:jc w:val="both"/>
-        <w:rPr>
-          <w:rFonts w:ascii="Times New Roman" w:hAnsi="Times New Roman" w:cs="Times New Roman"/>
-          <w:b/>
-          <w:bCs/>
-          <w:lang w:val="pt-BR"/>
-        </w:rPr>
-      </w:pPr>
-    </w:p>
-    <w:p>
-      <w:pPr>
-        <w:autoSpaceDE w:val="0"/>
-        <w:autoSpaceDN w:val="0"/>
-        <w:adjustRightInd w:val="0"/>
-        <w:jc w:val="both"/>
-        <w:rPr>
-          <w:rFonts w:ascii="Times New Roman" w:hAnsi="Times New Roman" w:cs="Times New Roman"/>
-          <w:b/>
-          <w:bCs/>
-          <w:lang w:val="pt-BR"/>
-        </w:rPr>
-      </w:pPr>
-      <w:r>
-        <w:rPr>
-          <w:rFonts w:ascii="Times New Roman" w:hAnsi="Times New Roman" w:cs="Times New Roman"/>
-          <w:b/>
-          <w:bCs/>
-          <w:lang w:val="pt-BR"/>
-        </w:rPr>
-        <w:t xml:space="preserve">Introdução: </w:t>
-      </w:r>
-    </w:p>
-    <w:p>
-      <w:pPr>
-        <w:autoSpaceDE w:val="0"/>
-        <w:autoSpaceDN w:val="0"/>
-        <w:adjustRightInd w:val="0"/>
-        <w:jc w:val="both"/>
+      <w:r>
         <w:rPr>
           <w:rFonts w:ascii="Times New Roman" w:hAnsi="Times New Roman" w:cs="Times New Roman"/>
           <w:sz w:val="22"/>
           <w:szCs w:val="22"/>
           <w:lang w:val="pt-BR"/>
         </w:rPr>
-      </w:pPr>
-    </w:p>
-    <w:p>
-      <w:pPr>
-        <w:autoSpaceDE w:val="0"/>
-        <w:autoSpaceDN w:val="0"/>
-        <w:adjustRightInd w:val="0"/>
-        <w:jc w:val="both"/>
+        <w:t xml:space="preserve">Delirium é um neuropsiquiátrico transitório comum desordem exposta abruptamente com flutuações em consciência e estado mental (1). O delírio está ligado a múltiplos acontecimentos adversos, incluindo o aumento da </w:t>
+      </w:r>
+      <w:proofErr w:type="spellStart"/>
+      <w:r>
         <w:rPr>
           <w:rFonts w:ascii="Times New Roman" w:hAnsi="Times New Roman" w:cs="Times New Roman"/>
           <w:sz w:val="22"/>
           <w:szCs w:val="22"/>
           <w:lang w:val="pt-BR"/>
         </w:rPr>
-      </w:pPr>
+        <w:t>morbilidade</w:t>
+      </w:r>
+      <w:proofErr w:type="spellEnd"/>
       <w:r>
         <w:rPr>
           <w:rFonts w:ascii="Times New Roman" w:hAnsi="Times New Roman" w:cs="Times New Roman"/>
@@ -438,7 +418,7 @@
           <w:szCs w:val="22"/>
           <w:lang w:val="pt-BR"/>
         </w:rPr>
-        <w:t xml:space="preserve">Delirium é um neuropsiquiátrico transitório comum desordem exposta abruptamente com flutuações em consciência e estado mental (1). O delírio está ligado a múltiplos acontecimentos adversos, incluindo o aumento da </w:t>
+        <w:t xml:space="preserve"> e mortalidade, estadias prolongadas na unidade de cuidados intensivos (UCI), e ventilação mecânica prolongada (2). A prevalência do delírio atinge os 73% entre pacientes de UCI cirúrgica, custando US entre $38 e $150 mil milhões por ano (3, 4). Estudos mostram que um terço de os casos de delírio podem beneficiar de uma prevenção </w:t>
       </w:r>
       <w:proofErr w:type="spellStart"/>
       <w:r>
@@ -448,7 +428,7 @@
           <w:szCs w:val="22"/>
           <w:lang w:val="pt-BR"/>
         </w:rPr>
-        <w:t>morbilidade</w:t>
+        <w:t>multifactorial</w:t>
       </w:r>
       <w:proofErr w:type="spellEnd"/>
       <w:r>
@@ -458,7 +438,7 @@
           <w:szCs w:val="22"/>
           <w:lang w:val="pt-BR"/>
         </w:rPr>
-        <w:t xml:space="preserve"> e mortalidade, estadias prolongadas na unidade de cuidados intensivos (UCI), e ventilação mecânica prolongada (2). A prevalência do delírio atinge os 73% entre pacientes de UCI cirúrgica, custando US entre $38 e $150 mil milhões por ano (3, 4). Estudos mostram que um terço de os casos de delírio podem beneficiar de uma prevenção </w:t>
+        <w:t xml:space="preserve"> medidas e tratamentos (5-9). A elevada taxa de prevalência e o potencial para uma intervenção bem sucedida exige métodos de previsão precisos para identificar os pacientes com maior risco de desenvolver delírios. Estudos anteriores mostram que o delírio é atualmente </w:t>
       </w:r>
       <w:proofErr w:type="spellStart"/>
       <w:r>
@@ -468,7 +448,7 @@
           <w:szCs w:val="22"/>
           <w:lang w:val="pt-BR"/>
         </w:rPr>
-        <w:t>multifactorial</w:t>
+        <w:t>subreconhecido</w:t>
       </w:r>
       <w:proofErr w:type="spellEnd"/>
       <w:r>
@@ -478,7 +458,7 @@
           <w:szCs w:val="22"/>
           <w:lang w:val="pt-BR"/>
         </w:rPr>
-        <w:t xml:space="preserve"> medidas e tratamentos (5-9). A elevada taxa de prevalência e o potencial para uma intervenção bem sucedida exige métodos de previsão precisos para identificar os pacientes com maior risco de desenvolver delírios. Estudos anteriores mostram que o delírio é atualmente </w:t>
+        <w:t xml:space="preserve"> (10), pelo que a previsão para o delírio pós-operatório está limitada a modelos de avaliação </w:t>
       </w:r>
       <w:proofErr w:type="spellStart"/>
       <w:r>
@@ -488,7 +468,7 @@
           <w:szCs w:val="22"/>
           <w:lang w:val="pt-BR"/>
         </w:rPr>
-        <w:t>subreconhecido</w:t>
+        <w:t>subjectiva</w:t>
       </w:r>
       <w:proofErr w:type="spellEnd"/>
       <w:r>
@@ -498,7 +478,7 @@
           <w:szCs w:val="22"/>
           <w:lang w:val="pt-BR"/>
         </w:rPr>
-        <w:t xml:space="preserve"> (10), pelo que a previsão para o delírio pós-operatório está limitada a modelos de avaliação </w:t>
+        <w:t xml:space="preserve"> do risco do médico que frequentemente dependem de uma elaborada extração de dados (11). Para remediar esta situação problema, os modelos de aprendizagem automática podem ser utilizados para prever risco de delírio. A </w:t>
       </w:r>
       <w:proofErr w:type="spellStart"/>
       <w:r>
@@ -508,7 +488,7 @@
           <w:szCs w:val="22"/>
           <w:lang w:val="pt-BR"/>
         </w:rPr>
-        <w:t>subjectiva</w:t>
+        <w:t>patogénese</w:t>
       </w:r>
       <w:proofErr w:type="spellEnd"/>
       <w:r>
@@ -518,26 +498,6 @@
           <w:szCs w:val="22"/>
           <w:lang w:val="pt-BR"/>
         </w:rPr>
-        <w:t xml:space="preserve"> do risco do médico que frequentemente dependem de uma elaborada extração de dados (11). Para remediar esta situação problema, os modelos de aprendizagem automática podem ser utilizados para prever risco de delírio. A </w:t>
-      </w:r>
-      <w:proofErr w:type="spellStart"/>
-      <w:r>
-        <w:rPr>
-          <w:rFonts w:ascii="Times New Roman" w:hAnsi="Times New Roman" w:cs="Times New Roman"/>
-          <w:sz w:val="22"/>
-          <w:szCs w:val="22"/>
-          <w:lang w:val="pt-BR"/>
-        </w:rPr>
-        <w:t>patogénese</w:t>
-      </w:r>
-      <w:proofErr w:type="spellEnd"/>
-      <w:r>
-        <w:rPr>
-          <w:rFonts w:ascii="Times New Roman" w:hAnsi="Times New Roman" w:cs="Times New Roman"/>
-          <w:sz w:val="22"/>
-          <w:szCs w:val="22"/>
-          <w:lang w:val="pt-BR"/>
-        </w:rPr>
         <w:t xml:space="preserve"> do pós-operatório O delírio ainda não está completamente determinado. No entanto, o delírio, há muitos fatores que se demonstra contribuírem para maior risco de desenvolvimento de delírios. Estes fatores incluem, mas não estão limitados a: idade, tipo de admissão, procedimento cirúrgico primário. Estes fatores são registados em registos de saúde electrónicos e têm sido utilizados no literatura para previsão de delírios (6, 12, 13).</w:t>
       </w:r>
     </w:p>
@@ -585,7 +545,7 @@
           <w:rFonts w:ascii="Times New Roman" w:hAnsi="Times New Roman" w:cs="Times New Roman"/>
           <w:lang w:val="pt-BR"/>
         </w:rPr>
-        <w:t xml:space="preserve"> sua facilidade de interpretação e análise (12, 13). Usando análise de regressão logística, vários outros estudos têm identificou características importantes no conjunto de dados pré-operatórios </w:t>
+        <w:t xml:space="preserve"> sua facilidade de interpretação e análise (12, 13). Usando análise de regressão logística, vários </w:t>
       </w:r>
       <w:r>
         <w:rPr>
@@ -593,7 +553,7 @@
           <w:lang w:val="pt-BR"/>
         </w:rPr>
         <w:lastRenderedPageBreak/>
-        <w:t xml:space="preserve">contribuindo para o desenvolvimento do delírio, com até 87% área sob as características operacionais do receptor (ROC) curva (AUC) (12, 13, 15). Embora promissoras, elas características adicionais mais utilizadas, tais como o </w:t>
+        <w:t xml:space="preserve">outros estudos têm identificou características importantes no conjunto de dados pré-operatórios contribuindo para o desenvolvimento do delírio, com até 87% área sob as características operacionais do receptor (ROC) curva (AUC) (12, 13, 15). Embora promissoras, elas características adicionais mais utilizadas, tais como o </w:t>
       </w:r>
       <w:proofErr w:type="spellStart"/>
       <w:r>
@@ -945,6 +905,7 @@
           <w:rFonts w:ascii="Times New Roman" w:hAnsi="Times New Roman" w:cs="Times New Roman"/>
           <w:lang w:val="pt-BR"/>
         </w:rPr>
+        <w:lastRenderedPageBreak/>
         <w:t>monotonicamente</w:t>
       </w:r>
       <w:proofErr w:type="spellEnd"/>
@@ -953,15 +914,7 @@
           <w:rFonts w:ascii="Times New Roman" w:hAnsi="Times New Roman" w:cs="Times New Roman"/>
           <w:lang w:val="pt-BR"/>
         </w:rPr>
-        <w:t xml:space="preserve">. Os modelos aditivos generalizados são modelos de regressão aditiva que </w:t>
-      </w:r>
-      <w:r>
-        <w:rPr>
-          <w:rFonts w:ascii="Times New Roman" w:hAnsi="Times New Roman" w:cs="Times New Roman"/>
-          <w:lang w:val="pt-BR"/>
-        </w:rPr>
-        <w:lastRenderedPageBreak/>
-        <w:t xml:space="preserve">podem relaxar a hipótese de </w:t>
+        <w:t xml:space="preserve">. Os modelos aditivos generalizados são modelos de regressão aditiva que podem relaxar a hipótese de </w:t>
       </w:r>
       <w:proofErr w:type="spellStart"/>
       <w:r>

</xml_diff>